<commit_message>
tables for tally meeting
</commit_message>
<xml_diff>
--- a/20220523_Tally/Table 2.docx
+++ b/20220523_Tally/Table 2.docx
@@ -4,19 +4,10 @@
   <w:body>
     <w:p>
       <w:r>
-        <w:t xml:space="preserve">Table </w:t>
+        <w:t>Table 2. Project, Year, Month, Period, Site, and Number of Live Spat collected as part of FDEP and FWC projects and provided to Bill Pine.</w:t>
       </w:r>
       <w:r>
-        <w:t>2</w:t>
-      </w:r>
-      <w:r>
-        <w:t xml:space="preserve">. Project, Year, Month, Period, Site, and Number of </w:t>
-      </w:r>
-      <w:r>
-        <w:t>Live Spat</w:t>
-      </w:r>
-      <w:r>
-        <w:t xml:space="preserve"> collected as part of FDEP and FWC projects and provided to Bill Pine.</w:t>
+        <w:t xml:space="preserve">  This is the total number of live spat summed from the quadrats listed in Table 1.</w:t>
       </w:r>
     </w:p>
     <w:tbl>
@@ -7126,6 +7117,7 @@
                 <w:sz w:val="16"/>
                 <w:szCs w:val="16"/>
               </w:rPr>
+              <w:lastRenderedPageBreak/>
               <w:t>"NRDA_4044"</w:t>
             </w:r>
           </w:p>
@@ -7248,7 +7240,6 @@
                 <w:sz w:val="16"/>
                 <w:szCs w:val="16"/>
               </w:rPr>
-              <w:lastRenderedPageBreak/>
               <w:t>"NRDA_4044"</w:t>
             </w:r>
           </w:p>
@@ -14813,6 +14804,7 @@
                 <w:sz w:val="16"/>
                 <w:szCs w:val="16"/>
               </w:rPr>
+              <w:lastRenderedPageBreak/>
               <w:t>"NRDA_5007"</w:t>
             </w:r>
           </w:p>
@@ -14935,7 +14927,6 @@
                 <w:sz w:val="16"/>
                 <w:szCs w:val="16"/>
               </w:rPr>
-              <w:lastRenderedPageBreak/>
               <w:t>"NRDA_5007"</w:t>
             </w:r>
           </w:p>
@@ -22500,6 +22491,7 @@
                 <w:sz w:val="16"/>
                 <w:szCs w:val="16"/>
               </w:rPr>
+              <w:lastRenderedPageBreak/>
               <w:t>"FWC_2021"</w:t>
             </w:r>
           </w:p>
@@ -22622,7 +22614,6 @@
                 <w:sz w:val="16"/>
                 <w:szCs w:val="16"/>
               </w:rPr>
-              <w:lastRenderedPageBreak/>
               <w:t>"FWC_2021"</w:t>
             </w:r>
           </w:p>

</xml_diff>